<commit_message>
hw creating entities / repositories
</commit_message>
<xml_diff>
--- a/project_architecture/Domain_Objects.docx
+++ b/project_architecture/Domain_Objects.docx
@@ -1,6 +1,6 @@
 
 <file path=word/document.xml><?xml version="1.0" encoding="utf-8"?>
-<w:document xmlns:wpc="http://schemas.microsoft.com/office/word/2010/wordprocessingCanvas" xmlns:cx="http://schemas.microsoft.com/office/drawing/2014/chartex" xmlns:cx1="http://schemas.microsoft.com/office/drawing/2015/9/8/chartex" xmlns:mc="http://schemas.openxmlformats.org/markup-compatibility/2006" xmlns:o="urn:schemas-microsoft-com:office:office" xmlns:r="http://schemas.openxmlformats.org/officeDocument/2006/relationships" xmlns:m="http://schemas.openxmlformats.org/officeDocument/2006/math" xmlns:v="urn:schemas-microsoft-com:vml" xmlns:wp14="http://schemas.microsoft.com/office/word/2010/wordprocessingDrawing" xmlns:wp="http://schemas.openxmlformats.org/drawingml/2006/wordprocessingDrawing" xmlns:w10="urn:schemas-microsoft-com:office:word" xmlns:w="http://schemas.openxmlformats.org/wordprocessingml/2006/main" xmlns:w14="http://schemas.microsoft.com/office/word/2010/wordml" xmlns:w15="http://schemas.microsoft.com/office/word/2012/wordml" xmlns:w16se="http://schemas.microsoft.com/office/word/2015/wordml/symex" xmlns:wpg="http://schemas.microsoft.com/office/word/2010/wordprocessingGroup" xmlns:wpi="http://schemas.microsoft.com/office/word/2010/wordprocessingInk" xmlns:wne="http://schemas.microsoft.com/office/word/2006/wordml" xmlns:wps="http://schemas.microsoft.com/office/word/2010/wordprocessingShape" mc:Ignorable="w14 w15 w16se wp14">
+<w:document xmlns:wpc="http://schemas.microsoft.com/office/word/2010/wordprocessingCanvas" xmlns:cx="http://schemas.microsoft.com/office/drawing/2014/chartex" xmlns:cx1="http://schemas.microsoft.com/office/drawing/2015/9/8/chartex" xmlns:cx2="http://schemas.microsoft.com/office/drawing/2015/10/21/chartex" xmlns:cx3="http://schemas.microsoft.com/office/drawing/2016/5/9/chartex" xmlns:cx4="http://schemas.microsoft.com/office/drawing/2016/5/10/chartex" xmlns:cx5="http://schemas.microsoft.com/office/drawing/2016/5/11/chartex" xmlns:cx6="http://schemas.microsoft.com/office/drawing/2016/5/12/chartex" xmlns:cx7="http://schemas.microsoft.com/office/drawing/2016/5/13/chartex" xmlns:cx8="http://schemas.microsoft.com/office/drawing/2016/5/14/chartex" xmlns:mc="http://schemas.openxmlformats.org/markup-compatibility/2006" xmlns:aink="http://schemas.microsoft.com/office/drawing/2016/ink" xmlns:am3d="http://schemas.microsoft.com/office/drawing/2017/model3d" xmlns:o="urn:schemas-microsoft-com:office:office" xmlns:r="http://schemas.openxmlformats.org/officeDocument/2006/relationships" xmlns:m="http://schemas.openxmlformats.org/officeDocument/2006/math" xmlns:v="urn:schemas-microsoft-com:vml" xmlns:wp14="http://schemas.microsoft.com/office/word/2010/wordprocessingDrawing" xmlns:wp="http://schemas.openxmlformats.org/drawingml/2006/wordprocessingDrawing" xmlns:w10="urn:schemas-microsoft-com:office:word" xmlns:w="http://schemas.openxmlformats.org/wordprocessingml/2006/main" xmlns:w14="http://schemas.microsoft.com/office/word/2010/wordml" xmlns:w15="http://schemas.microsoft.com/office/word/2012/wordml" xmlns:w16cex="http://schemas.microsoft.com/office/word/2018/wordml/cex" xmlns:w16cid="http://schemas.microsoft.com/office/word/2016/wordml/cid" xmlns:w16="http://schemas.microsoft.com/office/word/2018/wordml" xmlns:w16sdtdh="http://schemas.microsoft.com/office/word/2020/wordml/sdtdatahash" xmlns:w16se="http://schemas.microsoft.com/office/word/2015/wordml/symex" xmlns:wpg="http://schemas.microsoft.com/office/word/2010/wordprocessingGroup" xmlns:wpi="http://schemas.microsoft.com/office/word/2010/wordprocessingInk" xmlns:wne="http://schemas.microsoft.com/office/word/2006/wordml" xmlns:wps="http://schemas.microsoft.com/office/word/2010/wordprocessingShape" mc:Ignorable="w14 w15 w16se w16cid w16 w16cex w16sdtdh wp14">
   <w:body>
     <w:p>
       <w:pPr>
@@ -79,15 +79,8 @@
           <w:lang w:val="en-US"/>
         </w:rPr>
         <w:tab/>
-      </w:r>
-      <w:proofErr w:type="spellStart"/>
-      <w:r>
-        <w:rPr>
-          <w:lang w:val="en-US"/>
-        </w:rPr>
         <w:t>int</w:t>
       </w:r>
-      <w:proofErr w:type="spellEnd"/>
     </w:p>
     <w:p>
       <w:pPr>
@@ -131,15 +124,8 @@
           <w:lang w:val="en-US"/>
         </w:rPr>
         <w:tab/>
-      </w:r>
-      <w:proofErr w:type="spellStart"/>
-      <w:r>
-        <w:rPr>
-          <w:lang w:val="en-US"/>
-        </w:rPr>
         <w:t>str</w:t>
       </w:r>
-      <w:proofErr w:type="spellEnd"/>
     </w:p>
     <w:p>
       <w:pPr>
@@ -184,14 +170,12 @@
         </w:rPr>
         <w:tab/>
       </w:r>
-      <w:proofErr w:type="spellStart"/>
       <w:r>
         <w:rPr>
           <w:lang w:val="en-US"/>
         </w:rPr>
         <w:t>str</w:t>
       </w:r>
-      <w:proofErr w:type="spellEnd"/>
     </w:p>
     <w:p>
       <w:pPr>
@@ -235,15 +219,8 @@
           <w:lang w:val="en-US"/>
         </w:rPr>
         <w:tab/>
-      </w:r>
-      <w:proofErr w:type="spellStart"/>
-      <w:r>
-        <w:rPr>
-          <w:lang w:val="en-US"/>
-        </w:rPr>
         <w:t>str</w:t>
       </w:r>
-      <w:proofErr w:type="spellEnd"/>
     </w:p>
     <w:p>
       <w:pPr>
@@ -287,15 +264,8 @@
           <w:lang w:val="en-US"/>
         </w:rPr>
         <w:tab/>
-      </w:r>
-      <w:proofErr w:type="spellStart"/>
-      <w:r>
-        <w:rPr>
-          <w:lang w:val="en-US"/>
-        </w:rPr>
         <w:t>str</w:t>
       </w:r>
-      <w:proofErr w:type="spellEnd"/>
     </w:p>
     <w:p>
       <w:pPr>
@@ -344,21 +314,7 @@
         <w:rPr>
           <w:lang w:val="en-US"/>
         </w:rPr>
-        <w:t>date(</w:t>
-      </w:r>
-      <w:proofErr w:type="spellStart"/>
-      <w:r>
-        <w:rPr>
-          <w:lang w:val="en-US"/>
-        </w:rPr>
-        <w:t>dd</w:t>
-      </w:r>
-      <w:proofErr w:type="spellEnd"/>
-      <w:r>
-        <w:rPr>
-          <w:lang w:val="en-US"/>
-        </w:rPr>
-        <w:t>/mm/</w:t>
+        <w:t>date(dd/mm/</w:t>
       </w:r>
       <w:proofErr w:type="spellStart"/>
       <w:r>
@@ -522,14 +478,12 @@
         </w:rPr>
         <w:tab/>
       </w:r>
-      <w:proofErr w:type="spellStart"/>
       <w:r>
         <w:rPr>
           <w:lang w:val="en-US"/>
         </w:rPr>
         <w:t>int</w:t>
       </w:r>
-      <w:proofErr w:type="spellEnd"/>
     </w:p>
     <w:p>
       <w:pPr>
@@ -574,14 +528,12 @@
         </w:rPr>
         <w:tab/>
       </w:r>
-      <w:proofErr w:type="spellStart"/>
       <w:r>
         <w:rPr>
           <w:lang w:val="en-US"/>
         </w:rPr>
         <w:t>str</w:t>
       </w:r>
-      <w:proofErr w:type="spellEnd"/>
     </w:p>
     <w:p>
       <w:pPr>
@@ -626,14 +578,12 @@
         </w:rPr>
         <w:tab/>
       </w:r>
-      <w:proofErr w:type="spellStart"/>
       <w:r>
         <w:rPr>
           <w:lang w:val="en-US"/>
         </w:rPr>
         <w:t>str</w:t>
       </w:r>
-      <w:proofErr w:type="spellEnd"/>
       <w:r>
         <w:rPr>
           <w:lang w:val="en-US"/>
@@ -677,15 +627,8 @@
           <w:lang w:val="en-US"/>
         </w:rPr>
         <w:tab/>
-      </w:r>
-      <w:proofErr w:type="spellStart"/>
-      <w:r>
-        <w:rPr>
-          <w:lang w:val="en-US"/>
-        </w:rPr>
         <w:t>int</w:t>
       </w:r>
-      <w:proofErr w:type="spellEnd"/>
     </w:p>
     <w:p>
       <w:pPr>
@@ -766,20 +709,7 @@
           <w:lang w:val="en-US"/>
         </w:rPr>
         <w:tab/>
-      </w:r>
-      <w:proofErr w:type="spellStart"/>
-      <w:r>
-        <w:rPr>
-          <w:lang w:val="en-US"/>
-        </w:rPr>
-        <w:t>str</w:t>
-      </w:r>
-      <w:proofErr w:type="spellEnd"/>
-      <w:r>
-        <w:rPr>
-          <w:lang w:val="en-US"/>
-        </w:rPr>
-        <w:t xml:space="preserve"> (“ENABLED”, “DISABLED”)</w:t>
+        <w:t>str (“ENABLED”, “DISABLED”)</w:t>
       </w:r>
     </w:p>
     <w:p>
@@ -854,14 +784,12 @@
         </w:rPr>
         <w:tab/>
       </w:r>
-      <w:proofErr w:type="spellStart"/>
       <w:r>
         <w:rPr>
           <w:lang w:val="en-US"/>
         </w:rPr>
         <w:t>int</w:t>
       </w:r>
-      <w:proofErr w:type="spellEnd"/>
     </w:p>
     <w:p>
       <w:pPr>
@@ -905,15 +833,8 @@
           <w:lang w:val="en-US"/>
         </w:rPr>
         <w:tab/>
-      </w:r>
-      <w:proofErr w:type="spellStart"/>
-      <w:r>
-        <w:rPr>
-          <w:lang w:val="en-US"/>
-        </w:rPr>
         <w:t>int</w:t>
       </w:r>
-      <w:proofErr w:type="spellEnd"/>
     </w:p>
     <w:p>
       <w:pPr>
@@ -958,14 +879,12 @@
         </w:rPr>
         <w:tab/>
       </w:r>
-      <w:proofErr w:type="spellStart"/>
-      <w:r>
-        <w:rPr>
-          <w:lang w:val="en-US"/>
-        </w:rPr>
-        <w:t>int</w:t>
-      </w:r>
-      <w:proofErr w:type="spellEnd"/>
+      <w:r>
+        <w:rPr>
+          <w:lang w:val="en-US"/>
+        </w:rPr>
+        <w:t>str</w:t>
+      </w:r>
     </w:p>
     <w:p>
       <w:pPr>
@@ -1126,14 +1045,12 @@
         </w:rPr>
         <w:tab/>
       </w:r>
-      <w:proofErr w:type="spellStart"/>
       <w:r>
         <w:rPr>
           <w:lang w:val="en-US"/>
         </w:rPr>
         <w:t>int</w:t>
       </w:r>
-      <w:proofErr w:type="spellEnd"/>
     </w:p>
     <w:p>
       <w:pPr>
@@ -1320,14 +1237,12 @@
         </w:rPr>
         <w:tab/>
       </w:r>
-      <w:proofErr w:type="spellStart"/>
       <w:r>
         <w:rPr>
           <w:lang w:val="en-US"/>
         </w:rPr>
         <w:t>int</w:t>
       </w:r>
-      <w:proofErr w:type="spellEnd"/>
     </w:p>
     <w:p>
       <w:pPr>
@@ -1365,20 +1280,7 @@
           <w:lang w:val="en-US"/>
         </w:rPr>
         <w:tab/>
-      </w:r>
-      <w:proofErr w:type="spellStart"/>
-      <w:r>
-        <w:rPr>
-          <w:lang w:val="en-US"/>
-        </w:rPr>
-        <w:t>str</w:t>
-      </w:r>
-      <w:proofErr w:type="spellEnd"/>
-      <w:r>
-        <w:rPr>
-          <w:lang w:val="en-US"/>
-        </w:rPr>
-        <w:t xml:space="preserve"> </w:t>
+        <w:t xml:space="preserve">str </w:t>
       </w:r>
     </w:p>
     <w:p>
@@ -1417,15 +1319,8 @@
           <w:lang w:val="en-US"/>
         </w:rPr>
         <w:tab/>
-      </w:r>
-      <w:proofErr w:type="spellStart"/>
-      <w:r>
-        <w:rPr>
-          <w:lang w:val="en-US"/>
-        </w:rPr>
         <w:t>str</w:t>
       </w:r>
-      <w:proofErr w:type="spellEnd"/>
     </w:p>
     <w:p>
       <w:pPr>
@@ -1464,14 +1359,12 @@
         </w:rPr>
         <w:tab/>
       </w:r>
-      <w:proofErr w:type="spellStart"/>
       <w:r>
         <w:rPr>
           <w:lang w:val="en-US"/>
         </w:rPr>
         <w:t>str</w:t>
       </w:r>
-      <w:proofErr w:type="spellEnd"/>
     </w:p>
     <w:p>
       <w:pPr>
@@ -1509,15 +1402,8 @@
           <w:lang w:val="en-US"/>
         </w:rPr>
         <w:tab/>
-      </w:r>
-      <w:proofErr w:type="spellStart"/>
-      <w:r>
-        <w:rPr>
-          <w:lang w:val="en-US"/>
-        </w:rPr>
         <w:t>str</w:t>
       </w:r>
-      <w:proofErr w:type="spellEnd"/>
     </w:p>
     <w:p>
       <w:pPr>
@@ -1565,20 +1451,7 @@
           <w:lang w:val="en-US"/>
         </w:rPr>
         <w:tab/>
-      </w:r>
-      <w:proofErr w:type="spellStart"/>
-      <w:r>
-        <w:rPr>
-          <w:lang w:val="en-US"/>
-        </w:rPr>
-        <w:t>str</w:t>
-      </w:r>
-      <w:proofErr w:type="spellEnd"/>
-      <w:r>
-        <w:rPr>
-          <w:lang w:val="en-US"/>
-        </w:rPr>
-        <w:t xml:space="preserve"> (“Client” </w:t>
+        <w:t xml:space="preserve">str (“Client” </w:t>
       </w:r>
       <w:r>
         <w:rPr>
@@ -1652,14 +1525,12 @@
         </w:rPr>
         <w:tab/>
       </w:r>
-      <w:proofErr w:type="spellStart"/>
       <w:r>
         <w:rPr>
           <w:lang w:val="en-US"/>
         </w:rPr>
         <w:t>str</w:t>
       </w:r>
-      <w:proofErr w:type="spellEnd"/>
     </w:p>
     <w:p>
       <w:pPr>
@@ -1735,14 +1606,12 @@
         </w:rPr>
         <w:tab/>
       </w:r>
-      <w:proofErr w:type="spellStart"/>
       <w:r>
         <w:rPr>
           <w:lang w:val="en-US"/>
         </w:rPr>
         <w:t>int</w:t>
       </w:r>
-      <w:proofErr w:type="spellEnd"/>
     </w:p>
     <w:p>
       <w:pPr>
@@ -1787,14 +1656,12 @@
         </w:rPr>
         <w:tab/>
       </w:r>
-      <w:proofErr w:type="spellStart"/>
       <w:r>
         <w:rPr>
           <w:lang w:val="en-US"/>
         </w:rPr>
         <w:t>str</w:t>
       </w:r>
-      <w:proofErr w:type="spellEnd"/>
       <w:r>
         <w:rPr>
           <w:lang w:val="en-US"/>
@@ -1867,21 +1734,31 @@
         <w:rPr>
           <w:lang w:val="en-US"/>
         </w:rPr>
-        <w:t>date(</w:t>
-      </w:r>
-      <w:proofErr w:type="spellStart"/>
+        <w:t>date (</w:t>
+      </w:r>
       <w:r>
         <w:rPr>
           <w:lang w:val="en-US"/>
         </w:rPr>
         <w:t>dd</w:t>
       </w:r>
-      <w:proofErr w:type="spellEnd"/>
-      <w:r>
-        <w:rPr>
-          <w:lang w:val="en-US"/>
-        </w:rPr>
-        <w:t>-mm-</w:t>
+      <w:r>
+        <w:rPr>
+          <w:lang w:val="en-US"/>
+        </w:rPr>
+        <w:t>/</w:t>
+      </w:r>
+      <w:r>
+        <w:rPr>
+          <w:lang w:val="en-US"/>
+        </w:rPr>
+        <w:t>mm</w:t>
+      </w:r>
+      <w:r>
+        <w:rPr>
+          <w:lang w:val="en-US"/>
+        </w:rPr>
+        <w:t>/</w:t>
       </w:r>
       <w:proofErr w:type="spellStart"/>
       <w:r>
@@ -2075,30 +1952,14 @@
         <w:rPr>
           <w:lang w:val="en-US"/>
         </w:rPr>
-        <w:t xml:space="preserve">list[Product.name, </w:t>
-      </w:r>
-      <w:proofErr w:type="spellStart"/>
-      <w:r>
-        <w:rPr>
-          <w:lang w:val="en-US"/>
-        </w:rPr>
-        <w:t>Product.quantity</w:t>
-      </w:r>
-      <w:proofErr w:type="spellEnd"/>
-      <w:r>
-        <w:rPr>
-          <w:lang w:val="en-US"/>
-        </w:rPr>
-        <w:t xml:space="preserve">, </w:t>
-      </w:r>
-      <w:proofErr w:type="spellStart"/>
-      <w:r>
-        <w:rPr>
-          <w:lang w:val="en-US"/>
-        </w:rPr>
-        <w:t>Product.price</w:t>
-      </w:r>
-      <w:proofErr w:type="spellEnd"/>
+        <w:t>list [</w:t>
+      </w:r>
+      <w:r>
+        <w:rPr>
+          <w:lang w:val="en-US"/>
+        </w:rPr>
+        <w:t>Product</w:t>
+      </w:r>
       <w:r>
         <w:rPr>
           <w:lang w:val="en-US"/>
@@ -2227,14 +2088,12 @@
         </w:rPr>
         <w:tab/>
       </w:r>
-      <w:proofErr w:type="spellStart"/>
       <w:r>
         <w:rPr>
           <w:lang w:val="en-US"/>
         </w:rPr>
         <w:t>int</w:t>
       </w:r>
-      <w:proofErr w:type="spellEnd"/>
     </w:p>
     <w:p>
       <w:pPr>
@@ -2279,14 +2138,12 @@
         </w:rPr>
         <w:tab/>
       </w:r>
-      <w:proofErr w:type="spellStart"/>
       <w:r>
         <w:rPr>
           <w:lang w:val="en-US"/>
         </w:rPr>
         <w:t>int</w:t>
       </w:r>
-      <w:proofErr w:type="spellEnd"/>
     </w:p>
     <w:p>
       <w:pPr>
@@ -2304,7 +2161,7 @@
         <w:rPr>
           <w:lang w:val="en-US"/>
         </w:rPr>
-        <w:t>invoicer_info</w:t>
+        <w:t>invoicer</w:t>
       </w:r>
       <w:proofErr w:type="spellEnd"/>
       <w:r>
@@ -2330,6 +2187,17 @@
           <w:lang w:val="en-US"/>
         </w:rPr>
         <w:tab/>
+      </w:r>
+      <w:r>
+        <w:rPr>
+          <w:lang w:val="en-US"/>
+        </w:rPr>
+        <w:tab/>
+      </w:r>
+      <w:r>
+        <w:rPr>
+          <w:lang w:val="en-US"/>
+        </w:rPr>
         <w:t>Counterparty</w:t>
       </w:r>
     </w:p>
@@ -2349,7 +2217,7 @@
         <w:rPr>
           <w:lang w:val="en-US"/>
         </w:rPr>
-        <w:t>bill_to_info</w:t>
+        <w:t>invoice_to</w:t>
       </w:r>
       <w:proofErr w:type="spellEnd"/>
       <w:r>
@@ -2431,21 +2299,36 @@
           <w:lang w:val="en-US"/>
         </w:rPr>
         <w:tab/>
-        <w:t>date(</w:t>
-      </w:r>
-      <w:proofErr w:type="spellStart"/>
+      </w:r>
+      <w:r>
+        <w:rPr>
+          <w:lang w:val="en-US"/>
+        </w:rPr>
+        <w:t>date (</w:t>
+      </w:r>
       <w:r>
         <w:rPr>
           <w:lang w:val="en-US"/>
         </w:rPr>
         <w:t>dd</w:t>
       </w:r>
-      <w:proofErr w:type="spellEnd"/>
-      <w:r>
-        <w:rPr>
-          <w:lang w:val="en-US"/>
-        </w:rPr>
-        <w:t>-mm-</w:t>
+      <w:r>
+        <w:rPr>
+          <w:lang w:val="en-US"/>
+        </w:rPr>
+        <w:t>/</w:t>
+      </w:r>
+      <w:r>
+        <w:rPr>
+          <w:lang w:val="en-US"/>
+        </w:rPr>
+        <w:t>mm</w:t>
+      </w:r>
+      <w:r>
+        <w:rPr>
+          <w:lang w:val="en-US"/>
+        </w:rPr>
+        <w:t>/</w:t>
       </w:r>
       <w:proofErr w:type="spellStart"/>
       <w:r>
@@ -2540,29 +2423,36 @@
           <w:lang w:val="en-US"/>
         </w:rPr>
         <w:tab/>
-        <w:t>date(</w:t>
-      </w:r>
-      <w:proofErr w:type="spellStart"/>
+      </w:r>
+      <w:r>
+        <w:rPr>
+          <w:lang w:val="en-US"/>
+        </w:rPr>
+        <w:t>date (</w:t>
+      </w:r>
       <w:r>
         <w:rPr>
           <w:lang w:val="en-US"/>
         </w:rPr>
         <w:t>dd</w:t>
       </w:r>
-      <w:proofErr w:type="spellEnd"/>
-      <w:r>
-        <w:rPr>
-          <w:lang w:val="en-US"/>
-        </w:rPr>
-        <w:t>-</w:t>
-      </w:r>
-      <w:bookmarkStart w:id="0" w:name="_GoBack"/>
-      <w:bookmarkEnd w:id="0"/>
-      <w:r>
-        <w:rPr>
-          <w:lang w:val="en-US"/>
-        </w:rPr>
-        <w:t>mm-</w:t>
+      <w:r>
+        <w:rPr>
+          <w:lang w:val="en-US"/>
+        </w:rPr>
+        <w:t>/</w:t>
+      </w:r>
+      <w:r>
+        <w:rPr>
+          <w:lang w:val="en-US"/>
+        </w:rPr>
+        <w:t>mm</w:t>
+      </w:r>
+      <w:r>
+        <w:rPr>
+          <w:lang w:val="en-US"/>
+        </w:rPr>
+        <w:t>/</w:t>
       </w:r>
       <w:proofErr w:type="spellStart"/>
       <w:r>
@@ -2670,6 +2560,12 @@
         <w:t>Transactions.transaction_assets</w:t>
       </w:r>
       <w:proofErr w:type="spellEnd"/>
+      <w:r>
+        <w:rPr>
+          <w:lang w:val="en-US"/>
+        </w:rPr>
+        <w:t xml:space="preserve"> (list [Product])</w:t>
+      </w:r>
     </w:p>
     <w:p>
       <w:pPr>
@@ -2774,14 +2670,12 @@
         </w:rPr>
         <w:tab/>
       </w:r>
-      <w:proofErr w:type="spellStart"/>
       <w:r>
         <w:rPr>
           <w:lang w:val="en-US"/>
         </w:rPr>
         <w:t>str</w:t>
       </w:r>
-      <w:proofErr w:type="spellEnd"/>
     </w:p>
     <w:p>
       <w:pPr>
@@ -2829,15 +2723,8 @@
           <w:lang w:val="en-US"/>
         </w:rPr>
         <w:tab/>
-      </w:r>
-      <w:proofErr w:type="spellStart"/>
-      <w:r>
-        <w:rPr>
-          <w:lang w:val="en-US"/>
-        </w:rPr>
         <w:t>str</w:t>
       </w:r>
-      <w:proofErr w:type="spellEnd"/>
     </w:p>
     <w:p>
       <w:pPr>
@@ -2885,20 +2772,7 @@
           <w:lang w:val="en-US"/>
         </w:rPr>
         <w:tab/>
-      </w:r>
-      <w:proofErr w:type="spellStart"/>
-      <w:r>
-        <w:rPr>
-          <w:lang w:val="en-US"/>
-        </w:rPr>
-        <w:t>str</w:t>
-      </w:r>
-      <w:proofErr w:type="spellEnd"/>
-      <w:r>
-        <w:rPr>
-          <w:lang w:val="en-US"/>
-        </w:rPr>
-        <w:t xml:space="preserve"> (“PENDING”, “PAID”, “OVERDUE”)</w:t>
+        <w:t>str (“PENDING”, “PAID”, “OVERDUE”)</w:t>
       </w:r>
     </w:p>
     <w:p>
@@ -2926,7 +2800,7 @@
 </file>
 
 <file path=word/numbering.xml><?xml version="1.0" encoding="utf-8"?>
-<w:numbering xmlns:wpc="http://schemas.microsoft.com/office/word/2010/wordprocessingCanvas" xmlns:cx="http://schemas.microsoft.com/office/drawing/2014/chartex" xmlns:cx1="http://schemas.microsoft.com/office/drawing/2015/9/8/chartex" xmlns:mc="http://schemas.openxmlformats.org/markup-compatibility/2006" xmlns:o="urn:schemas-microsoft-com:office:office" xmlns:r="http://schemas.openxmlformats.org/officeDocument/2006/relationships" xmlns:m="http://schemas.openxmlformats.org/officeDocument/2006/math" xmlns:v="urn:schemas-microsoft-com:vml" xmlns:wp14="http://schemas.microsoft.com/office/word/2010/wordprocessingDrawing" xmlns:wp="http://schemas.openxmlformats.org/drawingml/2006/wordprocessingDrawing" xmlns:w10="urn:schemas-microsoft-com:office:word" xmlns:w="http://schemas.openxmlformats.org/wordprocessingml/2006/main" xmlns:w14="http://schemas.microsoft.com/office/word/2010/wordml" xmlns:w15="http://schemas.microsoft.com/office/word/2012/wordml" xmlns:w16se="http://schemas.microsoft.com/office/word/2015/wordml/symex" xmlns:wpg="http://schemas.microsoft.com/office/word/2010/wordprocessingGroup" xmlns:wpi="http://schemas.microsoft.com/office/word/2010/wordprocessingInk" xmlns:wne="http://schemas.microsoft.com/office/word/2006/wordml" xmlns:wps="http://schemas.microsoft.com/office/word/2010/wordprocessingShape" mc:Ignorable="w14 w15 w16se wp14">
+<w:numbering xmlns:wpc="http://schemas.microsoft.com/office/word/2010/wordprocessingCanvas" xmlns:cx="http://schemas.microsoft.com/office/drawing/2014/chartex" xmlns:cx1="http://schemas.microsoft.com/office/drawing/2015/9/8/chartex" xmlns:cx2="http://schemas.microsoft.com/office/drawing/2015/10/21/chartex" xmlns:cx3="http://schemas.microsoft.com/office/drawing/2016/5/9/chartex" xmlns:cx4="http://schemas.microsoft.com/office/drawing/2016/5/10/chartex" xmlns:cx5="http://schemas.microsoft.com/office/drawing/2016/5/11/chartex" xmlns:cx6="http://schemas.microsoft.com/office/drawing/2016/5/12/chartex" xmlns:cx7="http://schemas.microsoft.com/office/drawing/2016/5/13/chartex" xmlns:cx8="http://schemas.microsoft.com/office/drawing/2016/5/14/chartex" xmlns:mc="http://schemas.openxmlformats.org/markup-compatibility/2006" xmlns:aink="http://schemas.microsoft.com/office/drawing/2016/ink" xmlns:am3d="http://schemas.microsoft.com/office/drawing/2017/model3d" xmlns:o="urn:schemas-microsoft-com:office:office" xmlns:r="http://schemas.openxmlformats.org/officeDocument/2006/relationships" xmlns:m="http://schemas.openxmlformats.org/officeDocument/2006/math" xmlns:v="urn:schemas-microsoft-com:vml" xmlns:wp14="http://schemas.microsoft.com/office/word/2010/wordprocessingDrawing" xmlns:wp="http://schemas.openxmlformats.org/drawingml/2006/wordprocessingDrawing" xmlns:w10="urn:schemas-microsoft-com:office:word" xmlns:w="http://schemas.openxmlformats.org/wordprocessingml/2006/main" xmlns:w14="http://schemas.microsoft.com/office/word/2010/wordml" xmlns:w15="http://schemas.microsoft.com/office/word/2012/wordml" xmlns:w16cex="http://schemas.microsoft.com/office/word/2018/wordml/cex" xmlns:w16cid="http://schemas.microsoft.com/office/word/2016/wordml/cid" xmlns:w16="http://schemas.microsoft.com/office/word/2018/wordml" xmlns:w16sdtdh="http://schemas.microsoft.com/office/word/2020/wordml/sdtdatahash" xmlns:w16se="http://schemas.microsoft.com/office/word/2015/wordml/symex" xmlns:wpg="http://schemas.microsoft.com/office/word/2010/wordprocessingGroup" xmlns:wpi="http://schemas.microsoft.com/office/word/2010/wordprocessingInk" xmlns:wne="http://schemas.microsoft.com/office/word/2006/wordml" xmlns:wps="http://schemas.microsoft.com/office/word/2010/wordprocessingShape" mc:Ignorable="w14 w15 w16se w16cid w16 w16cex w16sdtdh wp14">
   <w:abstractNum w:abstractNumId="0" w15:restartNumberingAfterBreak="0">
     <w:nsid w:val="07445C28"/>
     <w:multiLevelType w:val="hybridMultilevel"/>
@@ -4021,7 +3895,7 @@
 </file>
 
 <file path=word/styles.xml><?xml version="1.0" encoding="utf-8"?>
-<w:styles xmlns:mc="http://schemas.openxmlformats.org/markup-compatibility/2006" xmlns:r="http://schemas.openxmlformats.org/officeDocument/2006/relationships" xmlns:w="http://schemas.openxmlformats.org/wordprocessingml/2006/main" xmlns:w14="http://schemas.microsoft.com/office/word/2010/wordml" xmlns:w15="http://schemas.microsoft.com/office/word/2012/wordml" xmlns:w16se="http://schemas.microsoft.com/office/word/2015/wordml/symex" mc:Ignorable="w14 w15 w16se">
+<w:styles xmlns:mc="http://schemas.openxmlformats.org/markup-compatibility/2006" xmlns:r="http://schemas.openxmlformats.org/officeDocument/2006/relationships" xmlns:w="http://schemas.openxmlformats.org/wordprocessingml/2006/main" xmlns:w14="http://schemas.microsoft.com/office/word/2010/wordml" xmlns:w15="http://schemas.microsoft.com/office/word/2012/wordml" xmlns:w16cex="http://schemas.microsoft.com/office/word/2018/wordml/cex" xmlns:w16cid="http://schemas.microsoft.com/office/word/2016/wordml/cid" xmlns:w16="http://schemas.microsoft.com/office/word/2018/wordml" xmlns:w16sdtdh="http://schemas.microsoft.com/office/word/2020/wordml/sdtdatahash" xmlns:w16se="http://schemas.microsoft.com/office/word/2015/wordml/symex" mc:Ignorable="w14 w15 w16se w16cid w16 w16cex w16sdtdh">
   <w:docDefaults>
     <w:rPrDefault>
       <w:rPr>
@@ -4037,7 +3911,7 @@
       </w:pPr>
     </w:pPrDefault>
   </w:docDefaults>
-  <w:latentStyles w:defLockedState="0" w:defUIPriority="99" w:defSemiHidden="0" w:defUnhideWhenUsed="0" w:defQFormat="0" w:count="371">
+  <w:latentStyles w:defLockedState="0" w:defUIPriority="99" w:defSemiHidden="0" w:defUnhideWhenUsed="0" w:defQFormat="0" w:count="376">
     <w:lsdException w:name="Normal" w:uiPriority="0" w:qFormat="1"/>
     <w:lsdException w:name="heading 1" w:uiPriority="9" w:qFormat="1"/>
     <w:lsdException w:name="heading 2" w:semiHidden="1" w:uiPriority="9" w:unhideWhenUsed="1" w:qFormat="1"/>
@@ -4143,7 +4017,6 @@
     <w:lsdException w:name="HTML Sample" w:semiHidden="1" w:unhideWhenUsed="1"/>
     <w:lsdException w:name="HTML Typewriter" w:semiHidden="1" w:unhideWhenUsed="1"/>
     <w:lsdException w:name="HTML Variable" w:semiHidden="1" w:unhideWhenUsed="1"/>
-    <w:lsdException w:name="Normal Table" w:semiHidden="1" w:unhideWhenUsed="1"/>
     <w:lsdException w:name="annotation subject" w:semiHidden="1" w:unhideWhenUsed="1"/>
     <w:lsdException w:name="No List" w:semiHidden="1" w:unhideWhenUsed="1"/>
     <w:lsdException w:name="Outline List 1" w:semiHidden="1" w:unhideWhenUsed="1"/>
@@ -4186,11 +4059,8 @@
     <w:lsdException w:name="Table Contemporary" w:semiHidden="1" w:unhideWhenUsed="1"/>
     <w:lsdException w:name="Table Elegant" w:semiHidden="1" w:unhideWhenUsed="1"/>
     <w:lsdException w:name="Table Professional" w:semiHidden="1" w:unhideWhenUsed="1"/>
-    <w:lsdException w:name="Table Subtle 1" w:semiHidden="1" w:unhideWhenUsed="1"/>
     <w:lsdException w:name="Table Subtle 2" w:semiHidden="1" w:unhideWhenUsed="1"/>
     <w:lsdException w:name="Table Web 1" w:semiHidden="1" w:unhideWhenUsed="1"/>
-    <w:lsdException w:name="Table Web 2" w:semiHidden="1" w:unhideWhenUsed="1"/>
-    <w:lsdException w:name="Table Web 3" w:semiHidden="1" w:unhideWhenUsed="1"/>
     <w:lsdException w:name="Balloon Text" w:semiHidden="1" w:unhideWhenUsed="1"/>
     <w:lsdException w:name="Table Grid" w:uiPriority="39"/>
     <w:lsdException w:name="Table Theme" w:semiHidden="1" w:unhideWhenUsed="1"/>
@@ -4409,6 +4279,11 @@
     <w:lsdException w:name="List Table 5 Dark Accent 6" w:uiPriority="50"/>
     <w:lsdException w:name="List Table 6 Colorful Accent 6" w:uiPriority="51"/>
     <w:lsdException w:name="List Table 7 Colorful Accent 6" w:uiPriority="52"/>
+    <w:lsdException w:name="Mention" w:semiHidden="1" w:unhideWhenUsed="1"/>
+    <w:lsdException w:name="Smart Hyperlink" w:semiHidden="1" w:unhideWhenUsed="1"/>
+    <w:lsdException w:name="Hashtag" w:semiHidden="1" w:unhideWhenUsed="1"/>
+    <w:lsdException w:name="Unresolved Mention" w:semiHidden="1" w:unhideWhenUsed="1"/>
+    <w:lsdException w:name="Smart Link" w:semiHidden="1" w:unhideWhenUsed="1"/>
   </w:latentStyles>
   <w:style w:type="paragraph" w:default="1" w:styleId="Normal">
     <w:name w:val="Normal"/>

</xml_diff>